<commit_message>
Added latest transformation documents
</commit_message>
<xml_diff>
--- a/GLIOMA01/GLIOMA01 Transformation Documentation.docx
+++ b/GLIOMA01/GLIOMA01 Transformation Documentation.docx
@@ -15,44 +15,14 @@
         <w:t xml:space="preserve">GLIOMA01 has two transformations, one for case centric data and one for sample data.  </w:t>
       </w:r>
       <w:r>
-        <w:t>The input file</w:t>
-      </w:r>
-      <w:r>
-        <w:t>s</w:t>
-      </w:r>
-      <w:r>
-        <w:t xml:space="preserve"> for </w:t>
-      </w:r>
-      <w:r>
-        <w:t>these</w:t>
-      </w:r>
-      <w:r>
-        <w:t xml:space="preserve"> transformation</w:t>
-      </w:r>
-      <w:r>
-        <w:t>s</w:t>
-      </w:r>
-      <w:r>
-        <w:t xml:space="preserve"> can be found in Box at </w:t>
+        <w:t xml:space="preserve">The input files for these transformations can be found in Box at </w:t>
       </w:r>
       <w:hyperlink r:id="rId5" w:history="1">
         <w:r>
           <w:rPr>
             <w:rStyle w:val="Hyperlink"/>
           </w:rPr>
-          <w:t>https://nih.</w:t>
-        </w:r>
-        <w:r>
-          <w:rPr>
-            <w:rStyle w:val="Hyperlink"/>
-          </w:rPr>
-          <w:t>a</w:t>
-        </w:r>
-        <w:r>
-          <w:rPr>
-            <w:rStyle w:val="Hyperlink"/>
-          </w:rPr>
-          <w:t>pp.box.com/folder/117853007838</w:t>
+          <w:t>https://nih.app.box.com/folder/117853007838</w:t>
         </w:r>
       </w:hyperlink>
       <w:r>
@@ -61,31 +31,21 @@
     </w:p>
     <w:p>
       <w:r>
-        <w:t>The transformation</w:t>
-      </w:r>
-      <w:r>
-        <w:t>s</w:t>
-      </w:r>
-      <w:r>
-        <w:t xml:space="preserve"> map the columns from the input files to </w:t>
+        <w:t xml:space="preserve">The transformations map the columns from the input files to </w:t>
       </w:r>
       <w:proofErr w:type="spellStart"/>
-      <w:proofErr w:type="gramStart"/>
       <w:r>
         <w:t>node.properties</w:t>
       </w:r>
       <w:proofErr w:type="spellEnd"/>
-      <w:proofErr w:type="gramEnd"/>
       <w:r>
         <w:t xml:space="preserve"> in the database.  Mappings can be one-to-one (i.e., one column in the input file maps to a single </w:t>
       </w:r>
       <w:proofErr w:type="spellStart"/>
-      <w:proofErr w:type="gramStart"/>
       <w:r>
         <w:t>node.property</w:t>
       </w:r>
       <w:proofErr w:type="spellEnd"/>
-      <w:proofErr w:type="gramEnd"/>
       <w:r>
         <w:t xml:space="preserve">), or many-to-one (i.e., two or more columns in the input file are concatenated to map to a single </w:t>
       </w:r>
@@ -98,12 +58,10 @@
         <w:t xml:space="preserve">).  In addition some columns map the values in the input file to a set of accepted values in the database for the given </w:t>
       </w:r>
       <w:proofErr w:type="spellStart"/>
-      <w:proofErr w:type="gramStart"/>
       <w:r>
         <w:t>node.property</w:t>
       </w:r>
       <w:proofErr w:type="spellEnd"/>
-      <w:proofErr w:type="gramEnd"/>
       <w:r>
         <w:t>.</w:t>
       </w:r>
@@ -1332,6 +1290,174 @@
         <w:pStyle w:val="Heading2"/>
       </w:pPr>
       <w:r>
+        <w:t>Additional Mappings</w:t>
+      </w:r>
+    </w:p>
+    <w:p>
+      <w:r>
+        <w:t>In addition, we include some extra columns to the transformed files. These columns are used by the data loader.</w:t>
+      </w:r>
+    </w:p>
+    <w:tbl>
+      <w:tblPr>
+        <w:tblStyle w:val="TableGrid"/>
+        <w:tblW w:w="0" w:type="auto"/>
+        <w:tblLook w:val="04A0" w:firstRow="1" w:lastRow="0" w:firstColumn="1" w:lastColumn="0" w:noHBand="0" w:noVBand="1"/>
+      </w:tblPr>
+      <w:tblGrid>
+        <w:gridCol w:w="4675"/>
+        <w:gridCol w:w="4675"/>
+      </w:tblGrid>
+      <w:tr>
+        <w:tc>
+          <w:tcPr>
+            <w:tcW w:w="4675" w:type="dxa"/>
+          </w:tcPr>
+          <w:p>
+            <w:pPr>
+              <w:jc w:val="center"/>
+              <w:rPr>
+                <w:b/>
+                <w:bCs/>
+              </w:rPr>
+            </w:pPr>
+            <w:r>
+              <w:rPr>
+                <w:b/>
+                <w:bCs/>
+              </w:rPr>
+              <w:t>NODE.PROPERTY</w:t>
+            </w:r>
+          </w:p>
+        </w:tc>
+        <w:tc>
+          <w:tcPr>
+            <w:tcW w:w="4675" w:type="dxa"/>
+          </w:tcPr>
+          <w:p>
+            <w:pPr>
+              <w:jc w:val="center"/>
+              <w:rPr>
+                <w:b/>
+                <w:bCs/>
+              </w:rPr>
+            </w:pPr>
+            <w:r>
+              <w:rPr>
+                <w:b/>
+                <w:bCs/>
+              </w:rPr>
+              <w:t>MAPPING</w:t>
+            </w:r>
+          </w:p>
+        </w:tc>
+      </w:tr>
+      <w:tr>
+        <w:tc>
+          <w:tcPr>
+            <w:tcW w:w="4675" w:type="dxa"/>
+          </w:tcPr>
+          <w:p>
+            <w:proofErr w:type="spellStart"/>
+            <w:r>
+              <w:t>study.clinical_study_designation</w:t>
+            </w:r>
+            <w:proofErr w:type="spellEnd"/>
+          </w:p>
+        </w:tc>
+        <w:tc>
+          <w:tcPr>
+            <w:tcW w:w="4675" w:type="dxa"/>
+          </w:tcPr>
+          <w:p>
+            <w:proofErr w:type="spellStart"/>
+            <w:r>
+              <w:t>icdc_study</w:t>
+            </w:r>
+            <w:proofErr w:type="spellEnd"/>
+          </w:p>
+        </w:tc>
+      </w:tr>
+      <w:tr>
+        <w:tc>
+          <w:tcPr>
+            <w:tcW w:w="4675" w:type="dxa"/>
+          </w:tcPr>
+          <w:p>
+            <w:proofErr w:type="spellStart"/>
+            <w:r>
+              <w:t>enrollment_id</w:t>
+            </w:r>
+            <w:proofErr w:type="spellEnd"/>
+          </w:p>
+        </w:tc>
+        <w:tc>
+          <w:tcPr>
+            <w:tcW w:w="4675" w:type="dxa"/>
+          </w:tcPr>
+          <w:p>
+            <w:proofErr w:type="spellStart"/>
+            <w:r>
+              <w:t>icdc_study</w:t>
+            </w:r>
+            <w:proofErr w:type="spellEnd"/>
+            <w:r>
+              <w:t xml:space="preserve"> + "-" + </w:t>
+            </w:r>
+            <w:proofErr w:type="spellStart"/>
+            <w:r>
+              <w:t>icdc_patient_id</w:t>
+            </w:r>
+            <w:proofErr w:type="spellEnd"/>
+          </w:p>
+        </w:tc>
+      </w:tr>
+      <w:tr>
+        <w:tc>
+          <w:tcPr>
+            <w:tcW w:w="4675" w:type="dxa"/>
+          </w:tcPr>
+          <w:p>
+            <w:proofErr w:type="spellStart"/>
+            <w:r>
+              <w:t>diagnosis_id</w:t>
+            </w:r>
+            <w:proofErr w:type="spellEnd"/>
+          </w:p>
+        </w:tc>
+        <w:tc>
+          <w:tcPr>
+            <w:tcW w:w="4675" w:type="dxa"/>
+          </w:tcPr>
+          <w:p>
+            <w:proofErr w:type="spellStart"/>
+            <w:r>
+              <w:t>icdc_study</w:t>
+            </w:r>
+            <w:proofErr w:type="spellEnd"/>
+            <w:r>
+              <w:t xml:space="preserve"> + "-" + </w:t>
+            </w:r>
+            <w:proofErr w:type="spellStart"/>
+            <w:r>
+              <w:t>icdc_patient_id</w:t>
+            </w:r>
+            <w:proofErr w:type="spellEnd"/>
+          </w:p>
+        </w:tc>
+      </w:tr>
+    </w:tbl>
+    <w:p/>
+    <w:p>
+      <w:pPr>
+        <w:pStyle w:val="Heading2"/>
+      </w:pPr>
+    </w:p>
+    <w:p>
+      <w:pPr>
+        <w:pStyle w:val="Heading2"/>
+      </w:pPr>
+      <w:r>
         <w:t>Input Columns Not Used</w:t>
       </w:r>
     </w:p>
@@ -1421,8 +1547,6 @@
       <w:pPr>
         <w:pStyle w:val="ListParagraph"/>
       </w:pPr>
-      <w:bookmarkStart w:id="0" w:name="_GoBack"/>
-      <w:bookmarkEnd w:id="0"/>
     </w:p>
     <w:p>
       <w:pPr>
@@ -1550,416 +1674,399 @@
             </w:r>
             <w:proofErr w:type="spellEnd"/>
             <w:r>
-              <w:t xml:space="preserve"> + “</w:t>
-            </w:r>
-            <w:proofErr w:type="gramStart"/>
-            <w:r>
-              <w:t>-“ +</w:t>
-            </w:r>
-            <w:proofErr w:type="gramEnd"/>
+              <w:t xml:space="preserve"> + “-“ + </w:t>
+            </w:r>
+            <w:proofErr w:type="spellStart"/>
+            <w:r>
+              <w:t>icdc_sample_id</w:t>
+            </w:r>
+            <w:proofErr w:type="spellEnd"/>
+          </w:p>
+        </w:tc>
+        <w:tc>
+          <w:tcPr>
+            <w:tcW w:w="2520" w:type="dxa"/>
+          </w:tcPr>
+          <w:p/>
+        </w:tc>
+        <w:tc>
+          <w:tcPr>
+            <w:tcW w:w="1345" w:type="dxa"/>
+          </w:tcPr>
+          <w:p/>
+        </w:tc>
+      </w:tr>
+      <w:tr>
+        <w:tc>
+          <w:tcPr>
+            <w:tcW w:w="2245" w:type="dxa"/>
+          </w:tcPr>
+          <w:p>
+            <w:proofErr w:type="spellStart"/>
+            <w:r>
+              <w:t>s</w:t>
+            </w:r>
+            <w:r>
+              <w:t>ample_site</w:t>
+            </w:r>
+            <w:proofErr w:type="spellEnd"/>
+          </w:p>
+        </w:tc>
+        <w:tc>
+          <w:tcPr>
+            <w:tcW w:w="3240" w:type="dxa"/>
+          </w:tcPr>
+          <w:p>
+            <w:proofErr w:type="spellStart"/>
+            <w:r>
+              <w:t>icdc_sample_site</w:t>
+            </w:r>
+            <w:proofErr w:type="spellEnd"/>
+          </w:p>
+        </w:tc>
+        <w:tc>
+          <w:tcPr>
+            <w:tcW w:w="2520" w:type="dxa"/>
+          </w:tcPr>
+          <w:p/>
+        </w:tc>
+        <w:tc>
+          <w:tcPr>
+            <w:tcW w:w="1345" w:type="dxa"/>
+          </w:tcPr>
+          <w:p/>
+        </w:tc>
+      </w:tr>
+      <w:tr>
+        <w:tc>
+          <w:tcPr>
+            <w:tcW w:w="2245" w:type="dxa"/>
+          </w:tcPr>
+          <w:p>
+            <w:proofErr w:type="spellStart"/>
+            <w:r>
+              <w:t>p</w:t>
+            </w:r>
+            <w:r>
+              <w:t>hysical_sample_</w:t>
+            </w:r>
+            <w:r>
+              <w:t>type</w:t>
+            </w:r>
+            <w:proofErr w:type="spellEnd"/>
+          </w:p>
+        </w:tc>
+        <w:tc>
+          <w:tcPr>
+            <w:tcW w:w="3240" w:type="dxa"/>
+          </w:tcPr>
+          <w:p>
+            <w:proofErr w:type="spellStart"/>
+            <w:r>
+              <w:t>icdc_sample_type</w:t>
+            </w:r>
+            <w:proofErr w:type="spellEnd"/>
+          </w:p>
+        </w:tc>
+        <w:tc>
+          <w:tcPr>
+            <w:tcW w:w="2520" w:type="dxa"/>
+          </w:tcPr>
+          <w:p/>
+        </w:tc>
+        <w:tc>
+          <w:tcPr>
+            <w:tcW w:w="1345" w:type="dxa"/>
+          </w:tcPr>
+          <w:p/>
+        </w:tc>
+      </w:tr>
+      <w:tr>
+        <w:tc>
+          <w:tcPr>
+            <w:tcW w:w="2245" w:type="dxa"/>
+          </w:tcPr>
+          <w:p>
+            <w:proofErr w:type="spellStart"/>
+            <w:r>
+              <w:t>g</w:t>
+            </w:r>
+            <w:r>
+              <w:t>eneral_sample_pathology</w:t>
+            </w:r>
+            <w:proofErr w:type="spellEnd"/>
+          </w:p>
+        </w:tc>
+        <w:tc>
+          <w:tcPr>
+            <w:tcW w:w="3240" w:type="dxa"/>
+          </w:tcPr>
+          <w:p>
+            <w:proofErr w:type="spellStart"/>
+            <w:r>
+              <w:t>icdc_general_sample_pathology</w:t>
+            </w:r>
+            <w:proofErr w:type="spellEnd"/>
+          </w:p>
+        </w:tc>
+        <w:tc>
+          <w:tcPr>
+            <w:tcW w:w="2520" w:type="dxa"/>
+          </w:tcPr>
+          <w:p/>
+        </w:tc>
+        <w:tc>
+          <w:tcPr>
+            <w:tcW w:w="1345" w:type="dxa"/>
+          </w:tcPr>
+          <w:p/>
+        </w:tc>
+      </w:tr>
+      <w:tr>
+        <w:tc>
+          <w:tcPr>
+            <w:tcW w:w="2245" w:type="dxa"/>
+          </w:tcPr>
+          <w:p>
+            <w:proofErr w:type="spellStart"/>
+            <w:r>
+              <w:t>t</w:t>
+            </w:r>
+            <w:r>
+              <w:t>umor_sample_origin</w:t>
+            </w:r>
+            <w:proofErr w:type="spellEnd"/>
+          </w:p>
+        </w:tc>
+        <w:tc>
+          <w:tcPr>
+            <w:tcW w:w="3240" w:type="dxa"/>
+          </w:tcPr>
+          <w:p>
+            <w:proofErr w:type="spellStart"/>
+            <w:r>
+              <w:t>icdc_tumor_sample_origin</w:t>
+            </w:r>
+            <w:proofErr w:type="spellEnd"/>
+          </w:p>
+        </w:tc>
+        <w:tc>
+          <w:tcPr>
+            <w:tcW w:w="2520" w:type="dxa"/>
+          </w:tcPr>
+          <w:p/>
+        </w:tc>
+        <w:tc>
+          <w:tcPr>
+            <w:tcW w:w="1345" w:type="dxa"/>
+          </w:tcPr>
+          <w:p/>
+        </w:tc>
+      </w:tr>
+      <w:tr>
+        <w:tc>
+          <w:tcPr>
+            <w:tcW w:w="2245" w:type="dxa"/>
+          </w:tcPr>
+          <w:p>
+            <w:bookmarkStart w:id="0" w:name="_GoBack"/>
+            <w:proofErr w:type="spellStart"/>
+            <w:r>
+              <w:t>s</w:t>
+            </w:r>
+            <w:r>
+              <w:t>ummarized_sample_</w:t>
+            </w:r>
+            <w:r>
+              <w:t>type</w:t>
+            </w:r>
+            <w:proofErr w:type="spellEnd"/>
+          </w:p>
+        </w:tc>
+        <w:tc>
+          <w:tcPr>
+            <w:tcW w:w="3240" w:type="dxa"/>
+          </w:tcPr>
+          <w:p>
+            <w:proofErr w:type="spellStart"/>
+            <w:r>
+              <w:t>icdc_sample_type</w:t>
+            </w:r>
+            <w:proofErr w:type="spellEnd"/>
+            <w:r>
+              <w:t xml:space="preserve"> + “;” + </w:t>
+            </w:r>
+            <w:proofErr w:type="spellStart"/>
+            <w:r>
+              <w:t>icdc_general_sample_pathology</w:t>
+            </w:r>
+            <w:proofErr w:type="spellEnd"/>
+            <w:r>
+              <w:t xml:space="preserve"> + “;” + </w:t>
+            </w:r>
+            <w:proofErr w:type="spellStart"/>
+            <w:r>
+              <w:t>icdc_tumor_sample_origin</w:t>
+            </w:r>
+            <w:proofErr w:type="spellEnd"/>
+          </w:p>
+        </w:tc>
+        <w:tc>
+          <w:tcPr>
+            <w:tcW w:w="2520" w:type="dxa"/>
+          </w:tcPr>
+          <w:p/>
+        </w:tc>
+        <w:tc>
+          <w:tcPr>
+            <w:tcW w:w="1345" w:type="dxa"/>
+          </w:tcPr>
+          <w:p/>
+        </w:tc>
+      </w:tr>
+      <w:bookmarkEnd w:id="0"/>
+      <w:tr>
+        <w:tc>
+          <w:tcPr>
+            <w:tcW w:w="2245" w:type="dxa"/>
+          </w:tcPr>
+          <w:p/>
+        </w:tc>
+        <w:tc>
+          <w:tcPr>
+            <w:tcW w:w="3240" w:type="dxa"/>
+          </w:tcPr>
+          <w:p/>
+        </w:tc>
+        <w:tc>
+          <w:tcPr>
+            <w:tcW w:w="2520" w:type="dxa"/>
+          </w:tcPr>
+          <w:p>
+            <w:proofErr w:type="spellStart"/>
+            <w:r>
+              <w:t>Tissue;Normal;Not</w:t>
+            </w:r>
+            <w:proofErr w:type="spellEnd"/>
+            <w:r>
+              <w:t xml:space="preserve"> Applicable</w:t>
+            </w:r>
+          </w:p>
+        </w:tc>
+        <w:tc>
+          <w:tcPr>
+            <w:tcW w:w="1345" w:type="dxa"/>
+          </w:tcPr>
+          <w:p>
+            <w:r>
+              <w:t>Normal Tissue</w:t>
+            </w:r>
+          </w:p>
+        </w:tc>
+      </w:tr>
+      <w:tr>
+        <w:tc>
+          <w:tcPr>
+            <w:tcW w:w="2245" w:type="dxa"/>
+          </w:tcPr>
+          <w:p/>
+        </w:tc>
+        <w:tc>
+          <w:tcPr>
+            <w:tcW w:w="3240" w:type="dxa"/>
+          </w:tcPr>
+          <w:p/>
+        </w:tc>
+        <w:tc>
+          <w:tcPr>
+            <w:tcW w:w="2520" w:type="dxa"/>
+          </w:tcPr>
+          <w:p>
+            <w:proofErr w:type="spellStart"/>
+            <w:r>
+              <w:t>Tissue;Malignant;Primary</w:t>
+            </w:r>
+            <w:proofErr w:type="spellEnd"/>
+          </w:p>
+        </w:tc>
+        <w:tc>
+          <w:tcPr>
+            <w:tcW w:w="1345" w:type="dxa"/>
+          </w:tcPr>
+          <w:p>
+            <w:r>
+              <w:t>Primary Malignant Tumor Tissue</w:t>
+            </w:r>
+          </w:p>
+        </w:tc>
+      </w:tr>
+      <w:tr>
+        <w:tc>
+          <w:tcPr>
+            <w:tcW w:w="2245" w:type="dxa"/>
+          </w:tcPr>
+          <w:p/>
+        </w:tc>
+        <w:tc>
+          <w:tcPr>
+            <w:tcW w:w="3240" w:type="dxa"/>
+          </w:tcPr>
+          <w:p/>
+        </w:tc>
+        <w:tc>
+          <w:tcPr>
+            <w:tcW w:w="2520" w:type="dxa"/>
+          </w:tcPr>
+          <w:p>
+            <w:proofErr w:type="spellStart"/>
+            <w:r>
+              <w:t>Blood;Not</w:t>
+            </w:r>
+            <w:proofErr w:type="spellEnd"/>
             <w:r>
               <w:t xml:space="preserve"> </w:t>
             </w:r>
             <w:proofErr w:type="spellStart"/>
             <w:r>
-              <w:t>icdc_sample_id</w:t>
-            </w:r>
-            <w:proofErr w:type="spellEnd"/>
-          </w:p>
+              <w:t>Applicable;Not</w:t>
+            </w:r>
+            <w:proofErr w:type="spellEnd"/>
+            <w:r>
+              <w:t xml:space="preserve"> Applicable</w:t>
+            </w:r>
+          </w:p>
+        </w:tc>
+        <w:tc>
+          <w:tcPr>
+            <w:tcW w:w="1345" w:type="dxa"/>
+          </w:tcPr>
+          <w:p>
+            <w:r>
+              <w:t>Whole Blood</w:t>
+            </w:r>
+          </w:p>
+        </w:tc>
+      </w:tr>
+      <w:tr>
+        <w:tc>
+          <w:tcPr>
+            <w:tcW w:w="2245" w:type="dxa"/>
+          </w:tcPr>
+          <w:p/>
+        </w:tc>
+        <w:tc>
+          <w:tcPr>
+            <w:tcW w:w="3240" w:type="dxa"/>
+          </w:tcPr>
+          <w:p/>
         </w:tc>
         <w:tc>
           <w:tcPr>
             <w:tcW w:w="2520" w:type="dxa"/>
           </w:tcPr>
-          <w:p/>
-        </w:tc>
-        <w:tc>
-          <w:tcPr>
-            <w:tcW w:w="1345" w:type="dxa"/>
-          </w:tcPr>
-          <w:p/>
-        </w:tc>
-      </w:tr>
-      <w:tr>
-        <w:tc>
-          <w:tcPr>
-            <w:tcW w:w="2245" w:type="dxa"/>
-          </w:tcPr>
-          <w:p>
-            <w:proofErr w:type="spellStart"/>
-            <w:r>
-              <w:t>s</w:t>
-            </w:r>
-            <w:r>
-              <w:t>ample_site</w:t>
-            </w:r>
-            <w:proofErr w:type="spellEnd"/>
-          </w:p>
-        </w:tc>
-        <w:tc>
-          <w:tcPr>
-            <w:tcW w:w="3240" w:type="dxa"/>
-          </w:tcPr>
-          <w:p>
-            <w:proofErr w:type="spellStart"/>
-            <w:r>
-              <w:t>icdc_sample_site</w:t>
-            </w:r>
-            <w:proofErr w:type="spellEnd"/>
-          </w:p>
-        </w:tc>
-        <w:tc>
-          <w:tcPr>
-            <w:tcW w:w="2520" w:type="dxa"/>
-          </w:tcPr>
-          <w:p/>
-        </w:tc>
-        <w:tc>
-          <w:tcPr>
-            <w:tcW w:w="1345" w:type="dxa"/>
-          </w:tcPr>
-          <w:p/>
-        </w:tc>
-      </w:tr>
-      <w:tr>
-        <w:tc>
-          <w:tcPr>
-            <w:tcW w:w="2245" w:type="dxa"/>
-          </w:tcPr>
-          <w:p>
-            <w:proofErr w:type="spellStart"/>
-            <w:r>
-              <w:t>p</w:t>
-            </w:r>
-            <w:r>
-              <w:t>hysical_sample_site</w:t>
-            </w:r>
-            <w:proofErr w:type="spellEnd"/>
-          </w:p>
-        </w:tc>
-        <w:tc>
-          <w:tcPr>
-            <w:tcW w:w="3240" w:type="dxa"/>
-          </w:tcPr>
-          <w:p>
-            <w:proofErr w:type="spellStart"/>
-            <w:r>
-              <w:t>icdc_sample_type</w:t>
-            </w:r>
-            <w:proofErr w:type="spellEnd"/>
-          </w:p>
-        </w:tc>
-        <w:tc>
-          <w:tcPr>
-            <w:tcW w:w="2520" w:type="dxa"/>
-          </w:tcPr>
-          <w:p/>
-        </w:tc>
-        <w:tc>
-          <w:tcPr>
-            <w:tcW w:w="1345" w:type="dxa"/>
-          </w:tcPr>
-          <w:p/>
-        </w:tc>
-      </w:tr>
-      <w:tr>
-        <w:tc>
-          <w:tcPr>
-            <w:tcW w:w="2245" w:type="dxa"/>
-          </w:tcPr>
-          <w:p>
-            <w:proofErr w:type="spellStart"/>
-            <w:r>
-              <w:t>g</w:t>
-            </w:r>
-            <w:r>
-              <w:t>eneral_sample_pathology</w:t>
-            </w:r>
-            <w:proofErr w:type="spellEnd"/>
-          </w:p>
-        </w:tc>
-        <w:tc>
-          <w:tcPr>
-            <w:tcW w:w="3240" w:type="dxa"/>
-          </w:tcPr>
-          <w:p>
-            <w:proofErr w:type="spellStart"/>
-            <w:r>
-              <w:t>icdc_general_sample_pathology</w:t>
-            </w:r>
-            <w:proofErr w:type="spellEnd"/>
-          </w:p>
-        </w:tc>
-        <w:tc>
-          <w:tcPr>
-            <w:tcW w:w="2520" w:type="dxa"/>
-          </w:tcPr>
-          <w:p/>
-        </w:tc>
-        <w:tc>
-          <w:tcPr>
-            <w:tcW w:w="1345" w:type="dxa"/>
-          </w:tcPr>
-          <w:p/>
-        </w:tc>
-      </w:tr>
-      <w:tr>
-        <w:tc>
-          <w:tcPr>
-            <w:tcW w:w="2245" w:type="dxa"/>
-          </w:tcPr>
-          <w:p>
-            <w:proofErr w:type="spellStart"/>
-            <w:r>
-              <w:t>t</w:t>
-            </w:r>
-            <w:r>
-              <w:t>umor_sample_origin</w:t>
-            </w:r>
-            <w:proofErr w:type="spellEnd"/>
-          </w:p>
-        </w:tc>
-        <w:tc>
-          <w:tcPr>
-            <w:tcW w:w="3240" w:type="dxa"/>
-          </w:tcPr>
-          <w:p>
-            <w:proofErr w:type="spellStart"/>
-            <w:r>
-              <w:t>icdc_tumor_sample_origin</w:t>
-            </w:r>
-            <w:proofErr w:type="spellEnd"/>
-          </w:p>
-        </w:tc>
-        <w:tc>
-          <w:tcPr>
-            <w:tcW w:w="2520" w:type="dxa"/>
-          </w:tcPr>
-          <w:p/>
-        </w:tc>
-        <w:tc>
-          <w:tcPr>
-            <w:tcW w:w="1345" w:type="dxa"/>
-          </w:tcPr>
-          <w:p/>
-        </w:tc>
-      </w:tr>
-      <w:tr>
-        <w:tc>
-          <w:tcPr>
-            <w:tcW w:w="2245" w:type="dxa"/>
-          </w:tcPr>
-          <w:p>
-            <w:proofErr w:type="spellStart"/>
-            <w:r>
-              <w:t>s</w:t>
-            </w:r>
-            <w:r>
-              <w:t>ummarized_sample_site</w:t>
-            </w:r>
-            <w:proofErr w:type="spellEnd"/>
-          </w:p>
-        </w:tc>
-        <w:tc>
-          <w:tcPr>
-            <w:tcW w:w="3240" w:type="dxa"/>
-          </w:tcPr>
-          <w:p>
-            <w:proofErr w:type="spellStart"/>
-            <w:r>
-              <w:t>icdc_sample_type</w:t>
-            </w:r>
-            <w:proofErr w:type="spellEnd"/>
-            <w:r>
-              <w:t xml:space="preserve"> + “;” + </w:t>
-            </w:r>
-            <w:proofErr w:type="spellStart"/>
-            <w:r>
-              <w:t>icdc_general_sample_pathology</w:t>
-            </w:r>
-            <w:proofErr w:type="spellEnd"/>
-            <w:r>
-              <w:t xml:space="preserve"> + “;” + </w:t>
-            </w:r>
-            <w:proofErr w:type="spellStart"/>
-            <w:r>
-              <w:t>icdc_tumor_sample_origin</w:t>
-            </w:r>
-            <w:proofErr w:type="spellEnd"/>
-          </w:p>
-        </w:tc>
-        <w:tc>
-          <w:tcPr>
-            <w:tcW w:w="2520" w:type="dxa"/>
-          </w:tcPr>
-          <w:p/>
-        </w:tc>
-        <w:tc>
-          <w:tcPr>
-            <w:tcW w:w="1345" w:type="dxa"/>
-          </w:tcPr>
-          <w:p/>
-        </w:tc>
-      </w:tr>
-      <w:tr>
-        <w:tc>
-          <w:tcPr>
-            <w:tcW w:w="2245" w:type="dxa"/>
-          </w:tcPr>
-          <w:p/>
-        </w:tc>
-        <w:tc>
-          <w:tcPr>
-            <w:tcW w:w="3240" w:type="dxa"/>
-          </w:tcPr>
-          <w:p/>
-        </w:tc>
-        <w:tc>
-          <w:tcPr>
-            <w:tcW w:w="2520" w:type="dxa"/>
-          </w:tcPr>
-          <w:p>
-            <w:proofErr w:type="spellStart"/>
-            <w:proofErr w:type="gramStart"/>
-            <w:r>
-              <w:t>Tissue;Normal</w:t>
-            </w:r>
-            <w:proofErr w:type="gramEnd"/>
-            <w:r>
-              <w:t>;Not</w:t>
-            </w:r>
-            <w:proofErr w:type="spellEnd"/>
-            <w:r>
-              <w:t xml:space="preserve"> Applicable</w:t>
-            </w:r>
-          </w:p>
-        </w:tc>
-        <w:tc>
-          <w:tcPr>
-            <w:tcW w:w="1345" w:type="dxa"/>
-          </w:tcPr>
-          <w:p>
-            <w:r>
-              <w:t>Normal Tissue</w:t>
-            </w:r>
-          </w:p>
-        </w:tc>
-      </w:tr>
-      <w:tr>
-        <w:tc>
-          <w:tcPr>
-            <w:tcW w:w="2245" w:type="dxa"/>
-          </w:tcPr>
-          <w:p/>
-        </w:tc>
-        <w:tc>
-          <w:tcPr>
-            <w:tcW w:w="3240" w:type="dxa"/>
-          </w:tcPr>
-          <w:p/>
-        </w:tc>
-        <w:tc>
-          <w:tcPr>
-            <w:tcW w:w="2520" w:type="dxa"/>
-          </w:tcPr>
-          <w:p>
-            <w:proofErr w:type="spellStart"/>
-            <w:proofErr w:type="gramStart"/>
-            <w:r>
-              <w:t>Tissue;Malignant</w:t>
-            </w:r>
-            <w:proofErr w:type="gramEnd"/>
-            <w:r>
-              <w:t>;Primary</w:t>
-            </w:r>
-            <w:proofErr w:type="spellEnd"/>
-          </w:p>
-        </w:tc>
-        <w:tc>
-          <w:tcPr>
-            <w:tcW w:w="1345" w:type="dxa"/>
-          </w:tcPr>
-          <w:p>
-            <w:r>
-              <w:t>Primary Malignant Tumor Tissue</w:t>
-            </w:r>
-          </w:p>
-        </w:tc>
-      </w:tr>
-      <w:tr>
-        <w:tc>
-          <w:tcPr>
-            <w:tcW w:w="2245" w:type="dxa"/>
-          </w:tcPr>
-          <w:p/>
-        </w:tc>
-        <w:tc>
-          <w:tcPr>
-            <w:tcW w:w="3240" w:type="dxa"/>
-          </w:tcPr>
-          <w:p/>
-        </w:tc>
-        <w:tc>
-          <w:tcPr>
-            <w:tcW w:w="2520" w:type="dxa"/>
-          </w:tcPr>
-          <w:p>
-            <w:proofErr w:type="spellStart"/>
-            <w:proofErr w:type="gramStart"/>
-            <w:r>
-              <w:t>Blood;Not</w:t>
-            </w:r>
-            <w:proofErr w:type="spellEnd"/>
-            <w:proofErr w:type="gramEnd"/>
-            <w:r>
-              <w:t xml:space="preserve"> </w:t>
-            </w:r>
-            <w:proofErr w:type="spellStart"/>
-            <w:r>
-              <w:t>Applicable;Not</w:t>
-            </w:r>
-            <w:proofErr w:type="spellEnd"/>
-            <w:r>
-              <w:t xml:space="preserve"> Applicable</w:t>
-            </w:r>
-          </w:p>
-        </w:tc>
-        <w:tc>
-          <w:tcPr>
-            <w:tcW w:w="1345" w:type="dxa"/>
-          </w:tcPr>
-          <w:p>
-            <w:r>
-              <w:t>Whole Blood</w:t>
-            </w:r>
-          </w:p>
-        </w:tc>
-      </w:tr>
-      <w:tr>
-        <w:tc>
-          <w:tcPr>
-            <w:tcW w:w="2245" w:type="dxa"/>
-          </w:tcPr>
-          <w:p/>
-        </w:tc>
-        <w:tc>
-          <w:tcPr>
-            <w:tcW w:w="3240" w:type="dxa"/>
-          </w:tcPr>
-          <w:p/>
-        </w:tc>
-        <w:tc>
-          <w:tcPr>
-            <w:tcW w:w="2520" w:type="dxa"/>
-          </w:tcPr>
-          <w:p>
-            <w:proofErr w:type="gramStart"/>
-            <w:r>
-              <w:t>NA;NA</w:t>
-            </w:r>
-            <w:proofErr w:type="gramEnd"/>
-            <w:r>
-              <w:t>;NA</w:t>
+          <w:p>
+            <w:r>
+              <w:t>NA;NA;NA</w:t>
             </w:r>
           </w:p>
         </w:tc>
@@ -2243,8 +2350,12 @@
       <w:pPr>
         <w:pStyle w:val="Heading2"/>
       </w:pPr>
-      <w:r>
-        <w:lastRenderedPageBreak/>
+    </w:p>
+    <w:p>
+      <w:pPr>
+        <w:pStyle w:val="Heading2"/>
+      </w:pPr>
+      <w:r>
         <w:t>Data File Manifest Mappings</w:t>
       </w:r>
     </w:p>
@@ -2688,24 +2799,121 @@
         <w:pStyle w:val="Heading2"/>
       </w:pPr>
       <w:r>
-        <w:t>Input Columns Not Used</w:t>
+        <w:t>Additional Mappings</w:t>
       </w:r>
     </w:p>
     <w:p>
       <w:r>
+        <w:t>In addition, we include some extra columns to the transformed files. These columns are used by the data loader.</w:t>
+      </w:r>
+    </w:p>
+    <w:tbl>
+      <w:tblPr>
+        <w:tblStyle w:val="TableGrid"/>
+        <w:tblW w:w="0" w:type="auto"/>
+        <w:tblLook w:val="04A0" w:firstRow="1" w:lastRow="0" w:firstColumn="1" w:lastColumn="0" w:noHBand="0" w:noVBand="1"/>
+      </w:tblPr>
+      <w:tblGrid>
+        <w:gridCol w:w="4675"/>
+        <w:gridCol w:w="4675"/>
+      </w:tblGrid>
+      <w:tr>
+        <w:tc>
+          <w:tcPr>
+            <w:tcW w:w="4675" w:type="dxa"/>
+          </w:tcPr>
+          <w:p>
+            <w:pPr>
+              <w:jc w:val="center"/>
+              <w:rPr>
+                <w:b/>
+                <w:bCs/>
+              </w:rPr>
+            </w:pPr>
+            <w:r>
+              <w:rPr>
+                <w:b/>
+                <w:bCs/>
+              </w:rPr>
+              <w:t>NODE.PROPERTY</w:t>
+            </w:r>
+          </w:p>
+        </w:tc>
+        <w:tc>
+          <w:tcPr>
+            <w:tcW w:w="4675" w:type="dxa"/>
+          </w:tcPr>
+          <w:p>
+            <w:pPr>
+              <w:jc w:val="center"/>
+              <w:rPr>
+                <w:b/>
+                <w:bCs/>
+              </w:rPr>
+            </w:pPr>
+            <w:r>
+              <w:rPr>
+                <w:b/>
+                <w:bCs/>
+              </w:rPr>
+              <w:t>MAPPING</w:t>
+            </w:r>
+          </w:p>
+        </w:tc>
+      </w:tr>
+      <w:tr>
+        <w:tc>
+          <w:tcPr>
+            <w:tcW w:w="4675" w:type="dxa"/>
+          </w:tcPr>
+          <w:p>
+            <w:proofErr w:type="spellStart"/>
+            <w:r>
+              <w:t>case.case_id</w:t>
+            </w:r>
+            <w:proofErr w:type="spellEnd"/>
+          </w:p>
+        </w:tc>
+        <w:tc>
+          <w:tcPr>
+            <w:tcW w:w="4675" w:type="dxa"/>
+          </w:tcPr>
+          <w:p>
+            <w:proofErr w:type="spellStart"/>
+            <w:r>
+              <w:t>icdc_study</w:t>
+            </w:r>
+            <w:proofErr w:type="spellEnd"/>
+            <w:r>
+              <w:t xml:space="preserve"> + "-" + </w:t>
+            </w:r>
+            <w:proofErr w:type="spellStart"/>
+            <w:r>
+              <w:t>icdc_patient_id</w:t>
+            </w:r>
+            <w:proofErr w:type="spellEnd"/>
+          </w:p>
+        </w:tc>
+      </w:tr>
+    </w:tbl>
+    <w:p/>
+    <w:p>
+      <w:pPr>
+        <w:pStyle w:val="Heading2"/>
+      </w:pPr>
+      <w:r>
+        <w:t>Input Columns Not Used</w:t>
+      </w:r>
+    </w:p>
+    <w:p>
+      <w:r>
         <w:t xml:space="preserve">Submitters sometimes include columns with data that are not going to be included in our database.  We leave these columns in the input file, but the transformation </w:t>
       </w:r>
       <w:r>
         <w:t>ignores</w:t>
       </w:r>
       <w:r>
-        <w:t xml:space="preserve"> them.  For the </w:t>
-      </w:r>
-      <w:r>
-        <w:t>sample</w:t>
-      </w:r>
-      <w:r>
-        <w:t xml:space="preserve"> input file, these columns include:</w:t>
+        <w:t xml:space="preserve"> them.  For the sample input file, these columns include:</w:t>
       </w:r>
     </w:p>
     <w:p>
@@ -2749,6 +2957,7 @@
       </w:pPr>
       <w:proofErr w:type="spellStart"/>
       <w:r>
+        <w:lastRenderedPageBreak/>
         <w:t>BioSample</w:t>
       </w:r>
       <w:proofErr w:type="spellEnd"/>
@@ -2901,7 +3110,7 @@
       </w:pPr>
     </w:pPrDefault>
   </w:docDefaults>
-  <w:latentStyles w:defLockedState="0" w:defUIPriority="99" w:defSemiHidden="0" w:defUnhideWhenUsed="0" w:defQFormat="0" w:count="377">
+  <w:latentStyles w:defLockedState="0" w:defUIPriority="99" w:defSemiHidden="0" w:defUnhideWhenUsed="0" w:defQFormat="0" w:count="376">
     <w:lsdException w:name="Normal" w:uiPriority="0" w:qFormat="1"/>
     <w:lsdException w:name="heading 1" w:uiPriority="9" w:qFormat="1"/>
     <w:lsdException w:name="heading 2" w:semiHidden="1" w:uiPriority="9" w:unhideWhenUsed="1" w:qFormat="1"/>
@@ -3007,6 +3216,7 @@
     <w:lsdException w:name="HTML Sample" w:semiHidden="1" w:unhideWhenUsed="1"/>
     <w:lsdException w:name="HTML Typewriter" w:semiHidden="1" w:unhideWhenUsed="1"/>
     <w:lsdException w:name="HTML Variable" w:semiHidden="1" w:unhideWhenUsed="1"/>
+    <w:lsdException w:name="Normal Table" w:semiHidden="1" w:unhideWhenUsed="1"/>
     <w:lsdException w:name="annotation subject" w:semiHidden="1" w:unhideWhenUsed="1"/>
     <w:lsdException w:name="No List" w:semiHidden="1" w:unhideWhenUsed="1"/>
     <w:lsdException w:name="Outline List 1" w:semiHidden="1" w:unhideWhenUsed="1"/>
@@ -3052,9 +3262,11 @@
     <w:lsdException w:name="Table Subtle 1" w:semiHidden="1" w:unhideWhenUsed="1"/>
     <w:lsdException w:name="Table Subtle 2" w:semiHidden="1" w:unhideWhenUsed="1"/>
     <w:lsdException w:name="Table Web 1" w:semiHidden="1" w:unhideWhenUsed="1"/>
+    <w:lsdException w:name="Table Web 2" w:semiHidden="1" w:unhideWhenUsed="1"/>
     <w:lsdException w:name="Table Web 3" w:semiHidden="1" w:unhideWhenUsed="1"/>
     <w:lsdException w:name="Balloon Text" w:semiHidden="1" w:unhideWhenUsed="1"/>
     <w:lsdException w:name="Table Grid" w:uiPriority="39"/>
+    <w:lsdException w:name="Table Theme" w:semiHidden="1" w:unhideWhenUsed="1"/>
     <w:lsdException w:name="Placeholder Text" w:semiHidden="1"/>
     <w:lsdException w:name="No Spacing" w:uiPriority="1" w:qFormat="1"/>
     <w:lsdException w:name="Light Shading" w:uiPriority="60"/>
@@ -3275,7 +3487,6 @@
     <w:lsdException w:name="Hashtag" w:semiHidden="1" w:unhideWhenUsed="1"/>
     <w:lsdException w:name="Unresolved Mention" w:semiHidden="1" w:unhideWhenUsed="1"/>
     <w:lsdException w:name="Smart Link" w:semiHidden="1" w:unhideWhenUsed="1"/>
-    <w:lsdException w:name="Smart Link Error" w:semiHidden="1" w:unhideWhenUsed="1"/>
   </w:latentStyles>
   <w:style w:type="paragraph" w:default="1" w:styleId="Normal">
     <w:name w:val="Normal"/>

</xml_diff>

<commit_message>
Create initial tag - GLIOMA01
This commit is only used to create an initial tag for GLIOMA01
</commit_message>
<xml_diff>
--- a/GLIOMA01/GLIOMA01 Transformation Documentation.docx
+++ b/GLIOMA01/GLIOMA01 Transformation Documentation.docx
@@ -7,7 +7,12 @@
         <w:pStyle w:val="Title"/>
       </w:pPr>
       <w:r>
-        <w:t>GLIOMA01 Transformation Documentation</w:t>
+        <w:t>GLIO</w:t>
+      </w:r>
+      <w:bookmarkStart w:id="0" w:name="_GoBack"/>
+      <w:bookmarkEnd w:id="0"/>
+      <w:r>
+        <w:t>MA01 Transformation Documentation</w:t>
       </w:r>
     </w:p>
     <w:p>
@@ -34,18 +39,22 @@
         <w:t xml:space="preserve">The transformations map the columns from the input files to </w:t>
       </w:r>
       <w:proofErr w:type="spellStart"/>
+      <w:proofErr w:type="gramStart"/>
       <w:r>
         <w:t>node.properties</w:t>
       </w:r>
       <w:proofErr w:type="spellEnd"/>
+      <w:proofErr w:type="gramEnd"/>
       <w:r>
         <w:t xml:space="preserve"> in the database.  Mappings can be one-to-one (i.e., one column in the input file maps to a single </w:t>
       </w:r>
       <w:proofErr w:type="spellStart"/>
+      <w:proofErr w:type="gramStart"/>
       <w:r>
         <w:t>node.property</w:t>
       </w:r>
       <w:proofErr w:type="spellEnd"/>
+      <w:proofErr w:type="gramEnd"/>
       <w:r>
         <w:t xml:space="preserve">), or many-to-one (i.e., two or more columns in the input file are concatenated to map to a single </w:t>
       </w:r>
@@ -58,10 +67,12 @@
         <w:t xml:space="preserve">).  In addition some columns map the values in the input file to a set of accepted values in the database for the given </w:t>
       </w:r>
       <w:proofErr w:type="spellStart"/>
+      <w:proofErr w:type="gramStart"/>
       <w:r>
         <w:t>node.property</w:t>
       </w:r>
       <w:proofErr w:type="spellEnd"/>
+      <w:proofErr w:type="gramEnd"/>
       <w:r>
         <w:t>.</w:t>
       </w:r>
@@ -1359,8 +1370,13 @@
           </w:tcPr>
           <w:p>
             <w:proofErr w:type="spellStart"/>
-            <w:r>
-              <w:t>study.clinical_study_designation</w:t>
+            <w:proofErr w:type="gramStart"/>
+            <w:r>
+              <w:t>study.clinical</w:t>
+            </w:r>
+            <w:proofErr w:type="gramEnd"/>
+            <w:r>
+              <w:t>_study_designation</w:t>
             </w:r>
             <w:proofErr w:type="spellEnd"/>
           </w:p>
@@ -1674,7 +1690,15 @@
             </w:r>
             <w:proofErr w:type="spellEnd"/>
             <w:r>
-              <w:t xml:space="preserve"> + “-“ + </w:t>
+              <w:t xml:space="preserve"> + “</w:t>
+            </w:r>
+            <w:proofErr w:type="gramStart"/>
+            <w:r>
+              <w:t>-“ +</w:t>
+            </w:r>
+            <w:proofErr w:type="gramEnd"/>
+            <w:r>
+              <w:t xml:space="preserve"> </w:t>
             </w:r>
             <w:proofErr w:type="spellStart"/>
             <w:r>
@@ -1869,7 +1893,6 @@
             <w:tcW w:w="2245" w:type="dxa"/>
           </w:tcPr>
           <w:p>
-            <w:bookmarkStart w:id="0" w:name="_GoBack"/>
             <w:proofErr w:type="spellStart"/>
             <w:r>
               <w:t>s</w:t>
@@ -1924,7 +1947,6 @@
           <w:p/>
         </w:tc>
       </w:tr>
-      <w:bookmarkEnd w:id="0"/>
       <w:tr>
         <w:tc>
           <w:tcPr>
@@ -1944,8 +1966,13 @@
           </w:tcPr>
           <w:p>
             <w:proofErr w:type="spellStart"/>
-            <w:r>
-              <w:t>Tissue;Normal;Not</w:t>
+            <w:proofErr w:type="gramStart"/>
+            <w:r>
+              <w:t>Tissue;Normal</w:t>
+            </w:r>
+            <w:proofErr w:type="gramEnd"/>
+            <w:r>
+              <w:t>;Not</w:t>
             </w:r>
             <w:proofErr w:type="spellEnd"/>
             <w:r>
@@ -1983,8 +2010,13 @@
           </w:tcPr>
           <w:p>
             <w:proofErr w:type="spellStart"/>
-            <w:r>
-              <w:t>Tissue;Malignant;Primary</w:t>
+            <w:proofErr w:type="gramStart"/>
+            <w:r>
+              <w:t>Tissue;Malignant</w:t>
+            </w:r>
+            <w:proofErr w:type="gramEnd"/>
+            <w:r>
+              <w:t>;Primary</w:t>
             </w:r>
             <w:proofErr w:type="spellEnd"/>
           </w:p>
@@ -2019,10 +2051,12 @@
           </w:tcPr>
           <w:p>
             <w:proofErr w:type="spellStart"/>
+            <w:proofErr w:type="gramStart"/>
             <w:r>
               <w:t>Blood;Not</w:t>
             </w:r>
             <w:proofErr w:type="spellEnd"/>
+            <w:proofErr w:type="gramEnd"/>
             <w:r>
               <w:t xml:space="preserve"> </w:t>
             </w:r>
@@ -2065,8 +2099,13 @@
             <w:tcW w:w="2520" w:type="dxa"/>
           </w:tcPr>
           <w:p>
-            <w:r>
-              <w:t>NA;NA;NA</w:t>
+            <w:proofErr w:type="gramStart"/>
+            <w:r>
+              <w:t>NA;NA</w:t>
+            </w:r>
+            <w:proofErr w:type="gramEnd"/>
+            <w:r>
+              <w:t>;NA</w:t>
             </w:r>
           </w:p>
         </w:tc>
@@ -2868,8 +2907,13 @@
           </w:tcPr>
           <w:p>
             <w:proofErr w:type="spellStart"/>
-            <w:r>
-              <w:t>case.case_id</w:t>
+            <w:proofErr w:type="gramStart"/>
+            <w:r>
+              <w:t>case.case</w:t>
+            </w:r>
+            <w:proofErr w:type="gramEnd"/>
+            <w:r>
+              <w:t>_id</w:t>
             </w:r>
             <w:proofErr w:type="spellEnd"/>
           </w:p>

</xml_diff>